<commit_message>
greibach rules are fixed, added IF rule
</commit_message>
<xml_diff>
--- a/Пояснительная записка.docx
+++ b/Пояснительная записка.docx
@@ -9255,7 +9255,17 @@
           <w:sz w:val="28"/>
           <w:szCs w:val="28"/>
         </w:rPr>
-        <w:t>является процедурным, строго типизированным, транслируемым, со своим байт-кодом.</w:t>
+        <w:t xml:space="preserve">является процедурным, </w:t>
+      </w:r>
+      <w:bookmarkStart w:id="3" w:name="_GoBack"/>
+      <w:bookmarkEnd w:id="3"/>
+      <w:r>
+        <w:rPr>
+          <w:rFonts w:ascii="Times New Roman" w:hAnsi="Times New Roman" w:cs="Times New Roman"/>
+          <w:sz w:val="28"/>
+          <w:szCs w:val="28"/>
+        </w:rPr>
+        <w:t>строго типизированным, транслируемым, со своим байт-кодом.</w:t>
       </w:r>
     </w:p>
     <w:p>
@@ -9606,6 +9616,26 @@
           <w:szCs w:val="28"/>
           <w:shd w:val="clear" w:color="auto" w:fill="FFFFFF"/>
         </w:rPr>
+        <w:t>-</w:t>
+      </w:r>
+      <w:r>
+        <w:rPr>
+          <w:rFonts w:ascii="Times New Roman" w:hAnsi="Times New Roman" w:cs="Times New Roman"/>
+          <w:bCs/>
+          <w:sz w:val="28"/>
+          <w:szCs w:val="28"/>
+          <w:shd w:val="clear" w:color="auto" w:fill="FFFFFF"/>
+        </w:rPr>
+        <w:t>код</w:t>
+      </w:r>
+      <w:r>
+        <w:rPr>
+          <w:rFonts w:ascii="Times New Roman" w:hAnsi="Times New Roman" w:cs="Times New Roman"/>
+          <w:bCs/>
+          <w:sz w:val="28"/>
+          <w:szCs w:val="28"/>
+          <w:shd w:val="clear" w:color="auto" w:fill="FFFFFF"/>
+        </w:rPr>
         <w:t xml:space="preserve"> </w:t>
       </w:r>
       <w:r>
@@ -10007,7 +10037,7 @@
           <w:lang w:val="en-US"/>
         </w:rPr>
       </w:pPr>
-      <w:bookmarkStart w:id="3" w:name="_Toc501592483"/>
+      <w:bookmarkStart w:id="4" w:name="_Toc501592483"/>
       <w:r>
         <w:rPr>
           <w:rFonts w:cs="Times New Roman"/>
@@ -10017,7 +10047,7 @@
         <w:t>Глава 1. Спецификация языка программирования</w:t>
       </w:r>
       <w:bookmarkEnd w:id="2"/>
-      <w:bookmarkEnd w:id="3"/>
+      <w:bookmarkEnd w:id="4"/>
     </w:p>
     <w:p>
       <w:pPr>
@@ -10036,7 +10066,7 @@
           <w:szCs w:val="28"/>
         </w:rPr>
       </w:pPr>
-      <w:bookmarkStart w:id="4" w:name="_Toc469958211"/>
+      <w:bookmarkStart w:id="5" w:name="_Toc469958211"/>
       <w:r>
         <w:rPr>
           <w:rFonts w:ascii="Times New Roman" w:hAnsi="Times New Roman" w:cs="Times New Roman"/>
@@ -10046,7 +10076,7 @@
         </w:rPr>
         <w:t xml:space="preserve"> </w:t>
       </w:r>
-      <w:bookmarkStart w:id="5" w:name="_Toc501592484"/>
+      <w:bookmarkStart w:id="6" w:name="_Toc501592484"/>
       <w:r>
         <w:rPr>
           <w:rFonts w:ascii="Times New Roman" w:hAnsi="Times New Roman" w:cs="Times New Roman"/>
@@ -10056,7 +10086,7 @@
         </w:rPr>
         <w:t>Характеристика языка программирования</w:t>
       </w:r>
-      <w:bookmarkEnd w:id="5"/>
+      <w:bookmarkEnd w:id="6"/>
       <w:r>
         <w:rPr>
           <w:rFonts w:ascii="Times New Roman" w:hAnsi="Times New Roman" w:cs="Times New Roman"/>
@@ -10067,7 +10097,7 @@
         <w:t xml:space="preserve">        </w:t>
       </w:r>
     </w:p>
-    <w:bookmarkEnd w:id="4"/>
+    <w:bookmarkEnd w:id="5"/>
     <w:p>
       <w:pPr>
         <w:spacing w:line="240" w:lineRule="auto"/>
@@ -10131,7 +10161,7 @@
           <w:szCs w:val="28"/>
         </w:rPr>
       </w:pPr>
-      <w:bookmarkStart w:id="6" w:name="_Toc469958212"/>
+      <w:bookmarkStart w:id="7" w:name="_Toc469958212"/>
       <w:r>
         <w:rPr>
           <w:rFonts w:ascii="Times New Roman" w:hAnsi="Times New Roman" w:cs="Times New Roman"/>
@@ -10141,18 +10171,19 @@
         </w:rPr>
         <w:t xml:space="preserve"> </w:t>
       </w:r>
-      <w:bookmarkStart w:id="7" w:name="_Toc501592485"/>
+      <w:bookmarkStart w:id="8" w:name="_Toc501592485"/>
       <w:r>
         <w:rPr>
           <w:rFonts w:ascii="Times New Roman" w:hAnsi="Times New Roman" w:cs="Times New Roman"/>
           <w:b/>
           <w:sz w:val="28"/>
           <w:szCs w:val="28"/>
+          <w:highlight w:val="yellow"/>
         </w:rPr>
         <w:t>Алфавит языка</w:t>
       </w:r>
-      <w:bookmarkEnd w:id="6"/>
       <w:bookmarkEnd w:id="7"/>
+      <w:bookmarkEnd w:id="8"/>
     </w:p>
     <w:p>
       <w:pPr>
@@ -10347,7 +10378,7 @@
           <w:szCs w:val="28"/>
         </w:rPr>
       </w:pPr>
-      <w:bookmarkStart w:id="8" w:name="_Toc469958213"/>
+      <w:bookmarkStart w:id="9" w:name="_Toc469958213"/>
       <w:r>
         <w:rPr>
           <w:rFonts w:ascii="Times New Roman" w:hAnsi="Times New Roman" w:cs="Times New Roman"/>
@@ -10358,7 +10389,7 @@
         <w:lastRenderedPageBreak/>
         <w:t xml:space="preserve"> </w:t>
       </w:r>
-      <w:bookmarkStart w:id="9" w:name="_Toc501592486"/>
+      <w:bookmarkStart w:id="10" w:name="_Toc501592486"/>
       <w:r>
         <w:rPr>
           <w:rFonts w:ascii="Times New Roman" w:hAnsi="Times New Roman" w:cs="Times New Roman"/>
@@ -10368,8 +10399,8 @@
         </w:rPr>
         <w:t>Применяемые сепараторы</w:t>
       </w:r>
-      <w:bookmarkEnd w:id="8"/>
       <w:bookmarkEnd w:id="9"/>
+      <w:bookmarkEnd w:id="10"/>
     </w:p>
     <w:p>
       <w:pPr>
@@ -10848,7 +10879,7 @@
           <w:szCs w:val="28"/>
         </w:rPr>
       </w:pPr>
-      <w:bookmarkStart w:id="10" w:name="_Toc469958214"/>
+      <w:bookmarkStart w:id="11" w:name="_Toc469958214"/>
       <w:r>
         <w:rPr>
           <w:rFonts w:ascii="Times New Roman" w:hAnsi="Times New Roman" w:cs="Times New Roman"/>
@@ -10858,7 +10889,7 @@
         </w:rPr>
         <w:t xml:space="preserve"> </w:t>
       </w:r>
-      <w:bookmarkStart w:id="11" w:name="_Toc501592487"/>
+      <w:bookmarkStart w:id="12" w:name="_Toc501592487"/>
       <w:r>
         <w:rPr>
           <w:rFonts w:ascii="Times New Roman" w:hAnsi="Times New Roman" w:cs="Times New Roman"/>
@@ -10868,8 +10899,8 @@
         </w:rPr>
         <w:t>Применяемые кодировки</w:t>
       </w:r>
-      <w:bookmarkEnd w:id="10"/>
       <w:bookmarkEnd w:id="11"/>
+      <w:bookmarkEnd w:id="12"/>
       <w:r>
         <w:rPr>
           <w:rFonts w:ascii="Times New Roman" w:hAnsi="Times New Roman" w:cs="Times New Roman"/>
@@ -11028,7 +11059,7 @@
           <w:szCs w:val="28"/>
         </w:rPr>
       </w:pPr>
-      <w:bookmarkStart w:id="12" w:name="_Toc469958215"/>
+      <w:bookmarkStart w:id="13" w:name="_Toc469958215"/>
       <w:r>
         <w:rPr>
           <w:rFonts w:ascii="Times New Roman" w:hAnsi="Times New Roman" w:cs="Times New Roman"/>
@@ -11039,7 +11070,7 @@
         <w:lastRenderedPageBreak/>
         <w:t xml:space="preserve"> </w:t>
       </w:r>
-      <w:bookmarkStart w:id="13" w:name="_Toc501592488"/>
+      <w:bookmarkStart w:id="14" w:name="_Toc501592488"/>
       <w:r>
         <w:rPr>
           <w:rFonts w:ascii="Times New Roman" w:hAnsi="Times New Roman" w:cs="Times New Roman"/>
@@ -11049,8 +11080,8 @@
         </w:rPr>
         <w:t>Типы данных</w:t>
       </w:r>
-      <w:bookmarkEnd w:id="12"/>
       <w:bookmarkEnd w:id="13"/>
+      <w:bookmarkEnd w:id="14"/>
       <w:r>
         <w:rPr>
           <w:rFonts w:ascii="Times New Roman" w:hAnsi="Times New Roman" w:cs="Times New Roman"/>
@@ -11207,6 +11238,7 @@
                 <w:rFonts w:ascii="Times New Roman" w:hAnsi="Times New Roman" w:cs="Times New Roman"/>
                 <w:sz w:val="28"/>
                 <w:szCs w:val="28"/>
+                <w:highlight w:val="yellow"/>
                 <w:lang w:val="en-US"/>
               </w:rPr>
               <w:t>int</w:t>
@@ -11533,6 +11565,7 @@
                 <w:rFonts w:ascii="Times New Roman" w:hAnsi="Times New Roman" w:cs="Times New Roman"/>
                 <w:sz w:val="28"/>
                 <w:szCs w:val="28"/>
+                <w:highlight w:val="yellow"/>
                 <w:lang w:val="en-US"/>
               </w:rPr>
               <w:t>u_int</w:t>
@@ -11819,6 +11852,7 @@
                 <w:rFonts w:ascii="Times New Roman" w:hAnsi="Times New Roman" w:cs="Times New Roman"/>
                 <w:sz w:val="28"/>
                 <w:szCs w:val="28"/>
+                <w:highlight w:val="yellow"/>
                 <w:lang w:val="en-US"/>
               </w:rPr>
               <w:t>str</w:t>
@@ -11866,6 +11900,7 @@
               <w:jc w:val="both"/>
               <w:rPr>
                 <w:rFonts w:ascii="Times New Roman" w:hAnsi="Times New Roman" w:cs="Times New Roman"/>
+                <w:color w:val="FFFF00"/>
                 <w:sz w:val="28"/>
                 <w:szCs w:val="28"/>
               </w:rPr>
@@ -11960,6 +11995,7 @@
                 <w:rFonts w:ascii="Times New Roman" w:hAnsi="Times New Roman" w:cs="Times New Roman"/>
                 <w:sz w:val="28"/>
                 <w:szCs w:val="28"/>
+                <w:highlight w:val="yellow"/>
                 <w:lang w:val="en-US"/>
               </w:rPr>
               <w:t>boolean</w:t>
@@ -12063,7 +12099,7 @@
           <w:szCs w:val="28"/>
         </w:rPr>
       </w:pPr>
-      <w:bookmarkStart w:id="14" w:name="_Toc469958216"/>
+      <w:bookmarkStart w:id="15" w:name="_Toc469958216"/>
     </w:p>
     <w:p>
       <w:pPr>
@@ -12080,6 +12116,7 @@
           <w:b/>
           <w:sz w:val="28"/>
           <w:szCs w:val="28"/>
+          <w:highlight w:val="yellow"/>
         </w:rPr>
       </w:pPr>
       <w:r>
@@ -12091,18 +12128,19 @@
         </w:rPr>
         <w:t xml:space="preserve"> </w:t>
       </w:r>
-      <w:bookmarkStart w:id="15" w:name="_Toc501592489"/>
+      <w:bookmarkStart w:id="16" w:name="_Toc501592489"/>
       <w:r>
         <w:rPr>
           <w:rFonts w:ascii="Times New Roman" w:hAnsi="Times New Roman" w:cs="Times New Roman"/>
           <w:b/>
           <w:sz w:val="28"/>
           <w:szCs w:val="28"/>
+          <w:highlight w:val="yellow"/>
         </w:rPr>
         <w:t>Преобразование типов данных</w:t>
       </w:r>
-      <w:bookmarkEnd w:id="14"/>
       <w:bookmarkEnd w:id="15"/>
+      <w:bookmarkEnd w:id="16"/>
     </w:p>
     <w:p>
       <w:pPr>
@@ -12151,7 +12189,7 @@
           <w:szCs w:val="28"/>
         </w:rPr>
       </w:pPr>
-      <w:bookmarkStart w:id="16" w:name="_Toc469958217"/>
+      <w:bookmarkStart w:id="17" w:name="_Toc469958217"/>
       <w:r>
         <w:rPr>
           <w:rFonts w:ascii="Times New Roman" w:hAnsi="Times New Roman" w:cs="Times New Roman"/>
@@ -12161,7 +12199,7 @@
         </w:rPr>
         <w:t xml:space="preserve"> </w:t>
       </w:r>
-      <w:bookmarkStart w:id="17" w:name="_Toc501592490"/>
+      <w:bookmarkStart w:id="18" w:name="_Toc501592490"/>
       <w:r>
         <w:rPr>
           <w:rFonts w:ascii="Times New Roman" w:hAnsi="Times New Roman" w:cs="Times New Roman"/>
@@ -12171,8 +12209,8 @@
         </w:rPr>
         <w:t>Идентификаторы</w:t>
       </w:r>
-      <w:bookmarkEnd w:id="16"/>
       <w:bookmarkEnd w:id="17"/>
+      <w:bookmarkEnd w:id="18"/>
     </w:p>
     <w:p>
       <w:pPr>
@@ -12255,6 +12293,46 @@
       </w:pPr>
       <w:r>
         <w:t>длина идентификатора не должна превышать 25 символов. При превышении максимально допустимой длины длина идентификатора усекается до 25.</w:t>
+      </w:r>
+    </w:p>
+    <w:p>
+      <w:pPr>
+        <w:pStyle w:val="11"/>
+        <w:numPr>
+          <w:ilvl w:val="0"/>
+          <w:numId w:val="11"/>
+        </w:numPr>
+        <w:spacing w:before="0"/>
+        <w:jc w:val="both"/>
+        <w:rPr>
+          <w:highlight w:val="yellow"/>
+        </w:rPr>
+      </w:pPr>
+      <w:r>
+        <w:rPr>
+          <w:highlight w:val="yellow"/>
+        </w:rPr>
+        <w:t>Регулярные выражения для образования идентификаторов</w:t>
+      </w:r>
+    </w:p>
+    <w:p>
+      <w:pPr>
+        <w:pStyle w:val="11"/>
+        <w:numPr>
+          <w:ilvl w:val="0"/>
+          <w:numId w:val="11"/>
+        </w:numPr>
+        <w:spacing w:before="0"/>
+        <w:jc w:val="both"/>
+        <w:rPr>
+          <w:highlight w:val="yellow"/>
+        </w:rPr>
+      </w:pPr>
+      <w:r>
+        <w:rPr>
+          <w:highlight w:val="yellow"/>
+        </w:rPr>
+        <w:t>примеры</w:t>
       </w:r>
     </w:p>
     <w:p>
@@ -12274,7 +12352,7 @@
           <w:szCs w:val="28"/>
         </w:rPr>
       </w:pPr>
-      <w:bookmarkStart w:id="18" w:name="_Toc469958218"/>
+      <w:bookmarkStart w:id="19" w:name="_Toc469958218"/>
       <w:r>
         <w:rPr>
           <w:rFonts w:ascii="Times New Roman" w:hAnsi="Times New Roman" w:cs="Times New Roman"/>
@@ -12284,18 +12362,19 @@
         </w:rPr>
         <w:t xml:space="preserve"> </w:t>
       </w:r>
-      <w:bookmarkStart w:id="19" w:name="_Toc501592491"/>
+      <w:bookmarkStart w:id="20" w:name="_Toc501592491"/>
       <w:r>
         <w:rPr>
           <w:rFonts w:ascii="Times New Roman" w:hAnsi="Times New Roman" w:cs="Times New Roman"/>
           <w:b/>
           <w:sz w:val="28"/>
           <w:szCs w:val="28"/>
+          <w:highlight w:val="yellow"/>
         </w:rPr>
         <w:t>Литералы</w:t>
       </w:r>
-      <w:bookmarkEnd w:id="18"/>
       <w:bookmarkEnd w:id="19"/>
+      <w:bookmarkEnd w:id="20"/>
     </w:p>
     <w:p>
       <w:pPr>
@@ -12527,7 +12606,7 @@
                 <v:shape id="_x0000_i1025" type="#_x0000_t75" style="width:105.6pt;height:16.2pt" o:ole="">
                   <v:imagedata r:id="rId22" o:title=""/>
                 </v:shape>
-                <o:OLEObject Type="Embed" ProgID="Equation.3" ShapeID="_x0000_i1025" DrawAspect="Content" ObjectID="_1633519139" r:id="rId23"/>
+                <o:OLEObject Type="Embed" ProgID="Equation.3" ShapeID="_x0000_i1025" DrawAspect="Content" ObjectID="_1633958701" r:id="rId23"/>
               </w:object>
             </w:r>
             <w:r>
@@ -12549,7 +12628,7 @@
                 <v:shape id="_x0000_i1026" type="#_x0000_t75" style="width:107.4pt;height:16.2pt" o:ole="">
                   <v:imagedata r:id="rId24" o:title=""/>
                 </v:shape>
-                <o:OLEObject Type="Embed" ProgID="Equation.3" ShapeID="_x0000_i1026" DrawAspect="Content" ObjectID="_1633519140" r:id="rId25"/>
+                <o:OLEObject Type="Embed" ProgID="Equation.3" ShapeID="_x0000_i1026" DrawAspect="Content" ObjectID="_1633958702" r:id="rId25"/>
               </w:object>
             </w:r>
             <w:r>
@@ -12667,6 +12746,7 @@
                 <w:rFonts w:ascii="Times New Roman" w:hAnsi="Times New Roman" w:cs="Times New Roman"/>
                 <w:sz w:val="28"/>
                 <w:szCs w:val="28"/>
+                <w:highlight w:val="yellow"/>
               </w:rPr>
               <w:t>“</w:t>
             </w:r>
@@ -12683,6 +12763,7 @@
                 <w:rFonts w:ascii="Times New Roman" w:hAnsi="Times New Roman" w:cs="Times New Roman"/>
                 <w:sz w:val="28"/>
                 <w:szCs w:val="28"/>
+                <w:highlight w:val="yellow"/>
               </w:rPr>
               <w:t>”</w:t>
             </w:r>
@@ -12766,7 +12847,7 @@
           <w:szCs w:val="28"/>
         </w:rPr>
       </w:pPr>
-      <w:bookmarkStart w:id="20" w:name="_Toc469958219"/>
+      <w:bookmarkStart w:id="21" w:name="_Toc469958219"/>
     </w:p>
     <w:p>
       <w:pPr>
@@ -12794,18 +12875,19 @@
         </w:rPr>
         <w:t xml:space="preserve"> </w:t>
       </w:r>
-      <w:bookmarkStart w:id="21" w:name="_Toc501592492"/>
+      <w:bookmarkStart w:id="22" w:name="_Toc501592492"/>
       <w:r>
         <w:rPr>
           <w:rFonts w:ascii="Times New Roman" w:hAnsi="Times New Roman" w:cs="Times New Roman"/>
           <w:b/>
           <w:sz w:val="28"/>
           <w:szCs w:val="28"/>
+          <w:highlight w:val="yellow"/>
         </w:rPr>
         <w:t>Объявления данных и область видимости</w:t>
       </w:r>
-      <w:bookmarkEnd w:id="20"/>
       <w:bookmarkEnd w:id="21"/>
+      <w:bookmarkEnd w:id="22"/>
       <w:r>
         <w:rPr>
           <w:rFonts w:ascii="Times New Roman" w:hAnsi="Times New Roman" w:cs="Times New Roman"/>
@@ -12822,10 +12904,10 @@
         <w:spacing w:before="0"/>
         <w:jc w:val="both"/>
       </w:pPr>
-      <w:bookmarkStart w:id="22" w:name="_Toc469878017"/>
-      <w:bookmarkStart w:id="23" w:name="_Toc469880812"/>
-      <w:bookmarkStart w:id="24" w:name="_Toc469881119"/>
-      <w:bookmarkStart w:id="25" w:name="_Toc469958220"/>
+      <w:bookmarkStart w:id="23" w:name="_Toc469878017"/>
+      <w:bookmarkStart w:id="24" w:name="_Toc469880812"/>
+      <w:bookmarkStart w:id="25" w:name="_Toc469881119"/>
+      <w:bookmarkStart w:id="26" w:name="_Toc469958220"/>
       <w:r>
         <w:t xml:space="preserve">В языке программирования </w:t>
       </w:r>
@@ -12895,10 +12977,10 @@
       <w:r>
         <w:t>Для объявления переменных используется следующая конструкция:</w:t>
       </w:r>
-      <w:bookmarkEnd w:id="22"/>
       <w:bookmarkEnd w:id="23"/>
       <w:bookmarkEnd w:id="24"/>
       <w:bookmarkEnd w:id="25"/>
+      <w:bookmarkEnd w:id="26"/>
     </w:p>
     <w:p>
       <w:pPr>
@@ -12962,7 +13044,7 @@
           <w:szCs w:val="28"/>
         </w:rPr>
       </w:pPr>
-      <w:bookmarkStart w:id="26" w:name="_Toc501592493"/>
+      <w:bookmarkStart w:id="27" w:name="_Toc501592493"/>
       <w:r>
         <w:rPr>
           <w:rFonts w:ascii="Times New Roman" w:hAnsi="Times New Roman" w:cs="Times New Roman"/>
@@ -12972,7 +13054,7 @@
         </w:rPr>
         <w:t>Инициализация данных</w:t>
       </w:r>
-      <w:bookmarkEnd w:id="26"/>
+      <w:bookmarkEnd w:id="27"/>
     </w:p>
     <w:p>
       <w:pPr>
@@ -12981,11 +13063,17 @@
         <w:jc w:val="both"/>
       </w:pPr>
       <w:r>
-        <w:t xml:space="preserve">При объявлении переменной допускается инициализация данных. При этом переменной будет присвоено значение литерала или идентификатора, стоящего </w:t>
-      </w:r>
-      <w:r>
         <w:lastRenderedPageBreak/>
-        <w:t>справа от знака равенства. Объект</w:t>
+        <w:t xml:space="preserve">При объявлении переменной </w:t>
+      </w:r>
+      <w:r>
+        <w:rPr>
+          <w:highlight w:val="yellow"/>
+        </w:rPr>
+        <w:t>допускается</w:t>
+      </w:r>
+      <w:r>
+        <w:t xml:space="preserve"> инициализация данных. При этом переменной будет присвоено значение литерала или идентификатора, стоящего справа от знака равенства. Объект</w:t>
       </w:r>
       <w:r>
         <w:t>ами-инициализаторами могут быть</w:t>
@@ -13041,8 +13129,8 @@
           <w:szCs w:val="28"/>
         </w:rPr>
       </w:pPr>
-      <w:bookmarkStart w:id="27" w:name="_Toc469958222"/>
-      <w:bookmarkStart w:id="28" w:name="_Toc501592494"/>
+      <w:bookmarkStart w:id="28" w:name="_Toc469958222"/>
+      <w:bookmarkStart w:id="29" w:name="_Toc501592494"/>
       <w:r>
         <w:rPr>
           <w:rFonts w:ascii="Times New Roman" w:hAnsi="Times New Roman" w:cs="Times New Roman"/>
@@ -13052,8 +13140,8 @@
         </w:rPr>
         <w:t>Инструкции языка</w:t>
       </w:r>
-      <w:bookmarkEnd w:id="27"/>
       <w:bookmarkEnd w:id="28"/>
+      <w:bookmarkEnd w:id="29"/>
     </w:p>
     <w:p>
       <w:pPr>
@@ -13606,6 +13694,7 @@
                 <w:rFonts w:ascii="Times New Roman" w:hAnsi="Times New Roman" w:cs="Times New Roman"/>
                 <w:sz w:val="28"/>
                 <w:szCs w:val="28"/>
+                <w:highlight w:val="yellow"/>
               </w:rPr>
               <w:t>Присваивание</w:t>
             </w:r>
@@ -14356,6 +14445,7 @@
                 <w:rFonts w:ascii="Times New Roman" w:hAnsi="Times New Roman" w:cs="Times New Roman"/>
                 <w:sz w:val="28"/>
                 <w:szCs w:val="28"/>
+                <w:highlight w:val="yellow"/>
               </w:rPr>
               <w:t>Возврат из функции</w:t>
             </w:r>
@@ -14460,7 +14550,7 @@
           <w:lang w:val="en-US"/>
         </w:rPr>
       </w:pPr>
-      <w:bookmarkStart w:id="29" w:name="_Toc469958223"/>
+      <w:bookmarkStart w:id="30" w:name="_Toc469958223"/>
     </w:p>
     <w:p>
       <w:pPr>
@@ -14477,20 +14567,22 @@
           <w:b/>
           <w:sz w:val="28"/>
           <w:szCs w:val="28"/>
-        </w:rPr>
-      </w:pPr>
-      <w:bookmarkStart w:id="30" w:name="_Toc501592495"/>
+          <w:highlight w:val="yellow"/>
+        </w:rPr>
+      </w:pPr>
+      <w:bookmarkStart w:id="31" w:name="_Toc501592495"/>
       <w:r>
         <w:rPr>
           <w:rFonts w:ascii="Times New Roman" w:hAnsi="Times New Roman" w:cs="Times New Roman"/>
           <w:b/>
           <w:sz w:val="28"/>
           <w:szCs w:val="28"/>
+          <w:highlight w:val="yellow"/>
         </w:rPr>
         <w:t>Операции языка</w:t>
       </w:r>
-      <w:bookmarkEnd w:id="29"/>
       <w:bookmarkEnd w:id="30"/>
+      <w:bookmarkEnd w:id="31"/>
     </w:p>
     <w:p>
       <w:pPr>
@@ -14499,11 +14591,8 @@
         <w:jc w:val="both"/>
       </w:pPr>
       <w:r>
-        <w:t xml:space="preserve">Операция сложения применима как к строковым типам данных, так и целочисленным. В случае строковых типов данных происходит конкатенация </w:t>
-      </w:r>
-      <w:r>
         <w:lastRenderedPageBreak/>
-        <w:t>строк. Остальные операции в языке программирования применимы исключительно</w:t>
+        <w:t>Операция сложения применима как к строковым типам данных, так и целочисленным. В случае строковых типов данных происходит конкатенация строк. Остальные операции в языке программирования применимы исключительно</w:t>
       </w:r>
       <w:r>
         <w:t xml:space="preserve"> </w:t>
@@ -14849,27 +14938,30 @@
           <w:b/>
           <w:sz w:val="28"/>
           <w:szCs w:val="28"/>
-        </w:rPr>
-      </w:pPr>
-      <w:bookmarkStart w:id="31" w:name="_Toc469958224"/>
-      <w:bookmarkStart w:id="32" w:name="_Toc501592496"/>
+          <w:highlight w:val="yellow"/>
+        </w:rPr>
+      </w:pPr>
+      <w:bookmarkStart w:id="32" w:name="_Toc469958224"/>
+      <w:bookmarkStart w:id="33" w:name="_Toc501592496"/>
       <w:r>
         <w:rPr>
           <w:rFonts w:ascii="Times New Roman" w:hAnsi="Times New Roman" w:cs="Times New Roman"/>
           <w:b/>
           <w:sz w:val="28"/>
           <w:szCs w:val="28"/>
+          <w:highlight w:val="yellow"/>
         </w:rPr>
         <w:t>Выражения и их вычисления</w:t>
       </w:r>
-      <w:bookmarkEnd w:id="31"/>
       <w:bookmarkEnd w:id="32"/>
+      <w:bookmarkEnd w:id="33"/>
       <w:r>
         <w:rPr>
           <w:rFonts w:ascii="Times New Roman" w:hAnsi="Times New Roman" w:cs="Times New Roman"/>
           <w:b/>
           <w:sz w:val="28"/>
           <w:szCs w:val="28"/>
+          <w:highlight w:val="yellow"/>
         </w:rPr>
         <w:t xml:space="preserve"> </w:t>
       </w:r>
@@ -14880,15 +14972,15 @@
         <w:spacing w:before="0"/>
         <w:jc w:val="both"/>
       </w:pPr>
-      <w:bookmarkStart w:id="33" w:name="_Toc469880817"/>
-      <w:bookmarkStart w:id="34" w:name="_Toc469881124"/>
-      <w:bookmarkStart w:id="35" w:name="_Toc469958225"/>
+      <w:bookmarkStart w:id="34" w:name="_Toc469880817"/>
+      <w:bookmarkStart w:id="35" w:name="_Toc469881124"/>
+      <w:bookmarkStart w:id="36" w:name="_Toc469958225"/>
       <w:r>
         <w:t>Предусмотрены следующие правила составления выражений:</w:t>
       </w:r>
-      <w:bookmarkEnd w:id="33"/>
       <w:bookmarkEnd w:id="34"/>
       <w:bookmarkEnd w:id="35"/>
+      <w:bookmarkEnd w:id="36"/>
       <w:r>
         <w:t xml:space="preserve"> </w:t>
       </w:r>
@@ -14992,8 +15084,8 @@
           <w:szCs w:val="28"/>
         </w:rPr>
       </w:pPr>
-      <w:bookmarkStart w:id="36" w:name="_Toc469958226"/>
-      <w:bookmarkStart w:id="37" w:name="_Toc501592497"/>
+      <w:bookmarkStart w:id="37" w:name="_Toc469958226"/>
+      <w:bookmarkStart w:id="38" w:name="_Toc501592497"/>
       <w:r>
         <w:rPr>
           <w:rFonts w:ascii="Times New Roman" w:hAnsi="Times New Roman" w:cs="Times New Roman"/>
@@ -15003,8 +15095,8 @@
         </w:rPr>
         <w:t>Программные конструкции языка</w:t>
       </w:r>
-      <w:bookmarkEnd w:id="36"/>
       <w:bookmarkEnd w:id="37"/>
+      <w:bookmarkEnd w:id="38"/>
     </w:p>
     <w:p>
       <w:pPr>
@@ -15581,7 +15673,7 @@
           <w:lang w:val="en-US"/>
         </w:rPr>
       </w:pPr>
-      <w:bookmarkStart w:id="38" w:name="_Toc469958227"/>
+      <w:bookmarkStart w:id="39" w:name="_Toc469958227"/>
     </w:p>
     <w:p>
       <w:pPr>
@@ -15601,7 +15693,7 @@
           <w:lang w:val="en-US"/>
         </w:rPr>
       </w:pPr>
-      <w:bookmarkStart w:id="39" w:name="_Toc501592498"/>
+      <w:bookmarkStart w:id="40" w:name="_Toc501592498"/>
       <w:r>
         <w:rPr>
           <w:rFonts w:ascii="Times New Roman" w:hAnsi="Times New Roman" w:cs="Times New Roman"/>
@@ -15611,8 +15703,8 @@
         </w:rPr>
         <w:t>Область видимости идентификаторов</w:t>
       </w:r>
-      <w:bookmarkEnd w:id="38"/>
       <w:bookmarkEnd w:id="39"/>
+      <w:bookmarkEnd w:id="40"/>
     </w:p>
     <w:p>
       <w:pPr>
@@ -15656,8 +15748,8 @@
           <w:szCs w:val="28"/>
         </w:rPr>
       </w:pPr>
-      <w:bookmarkStart w:id="40" w:name="_Toc469958228"/>
-      <w:bookmarkStart w:id="41" w:name="_Toc501592499"/>
+      <w:bookmarkStart w:id="41" w:name="_Toc469958228"/>
+      <w:bookmarkStart w:id="42" w:name="_Toc501592499"/>
       <w:r>
         <w:rPr>
           <w:rFonts w:ascii="Times New Roman" w:hAnsi="Times New Roman" w:cs="Times New Roman"/>
@@ -15667,8 +15759,8 @@
         </w:rPr>
         <w:t>Семантические проверки</w:t>
       </w:r>
-      <w:bookmarkEnd w:id="40"/>
       <w:bookmarkEnd w:id="41"/>
+      <w:bookmarkEnd w:id="42"/>
     </w:p>
     <w:p>
       <w:pPr>
@@ -15677,6 +15769,7 @@
         <w:jc w:val="both"/>
       </w:pPr>
       <w:r>
+        <w:lastRenderedPageBreak/>
         <w:t>Перечень семантических проверок, предусмотренных я</w:t>
       </w:r>
       <w:r>
@@ -15703,7 +15796,6 @@
           <w:sz w:val="28"/>
           <w:szCs w:val="28"/>
         </w:rPr>
-        <w:lastRenderedPageBreak/>
         <w:t>Таблица 1.8 - Перечень семантических проверок</w:t>
       </w:r>
     </w:p>
@@ -16234,7 +16326,7 @@
           <w:lang w:eastAsia="ru-RU"/>
         </w:rPr>
       </w:pPr>
-      <w:bookmarkStart w:id="42" w:name="_Toc501592500"/>
+      <w:bookmarkStart w:id="43" w:name="_Toc501592500"/>
       <w:r>
         <w:rPr>
           <w:rFonts w:ascii="Times New Roman" w:eastAsia="Times New Roman" w:hAnsi="Times New Roman" w:cs="Times New Roman"/>
@@ -16245,7 +16337,7 @@
         </w:rPr>
         <w:t>Распределение оперативной памяти на этапе выполнения</w:t>
       </w:r>
-      <w:bookmarkEnd w:id="42"/>
+      <w:bookmarkEnd w:id="43"/>
     </w:p>
     <w:p>
       <w:pPr>
@@ -16325,7 +16417,7 @@
           <w:lang w:eastAsia="ru-RU"/>
         </w:rPr>
       </w:pPr>
-      <w:bookmarkStart w:id="43" w:name="_Toc501592501"/>
+      <w:bookmarkStart w:id="44" w:name="_Toc501592501"/>
       <w:r>
         <w:rPr>
           <w:rFonts w:ascii="Times New Roman" w:eastAsia="Times New Roman" w:hAnsi="Times New Roman" w:cs="Times New Roman"/>
@@ -16336,7 +16428,7 @@
         </w:rPr>
         <w:t>Стандартная библиотека и её состав</w:t>
       </w:r>
-      <w:bookmarkEnd w:id="43"/>
+      <w:bookmarkEnd w:id="44"/>
     </w:p>
     <w:p>
       <w:pPr>
@@ -16435,7 +16527,7 @@
           <w:szCs w:val="28"/>
           <w:lang w:val="en-US" w:eastAsia="ru-RU"/>
         </w:rPr>
-        <w:t>KYA</w:t>
+        <w:t>HDV</w:t>
       </w:r>
       <w:r>
         <w:rPr>
@@ -16444,7 +16536,7 @@
           <w:szCs w:val="28"/>
           <w:lang w:eastAsia="ru-RU"/>
         </w:rPr>
-        <w:t>-2018</w:t>
+        <w:t>-2019</w:t>
       </w:r>
       <w:r>
         <w:rPr>
@@ -16716,43 +16808,7 @@
                 <w:szCs w:val="28"/>
                 <w:lang w:eastAsia="ru-RU"/>
               </w:rPr>
-              <w:t xml:space="preserve"> текущ</w:t>
-            </w:r>
-            <w:r>
-              <w:rPr>
-                <w:rFonts w:ascii="Times New Roman" w:eastAsia="Times New Roman" w:hAnsi="Times New Roman" w:cs="Times New Roman"/>
-                <w:sz w:val="28"/>
-                <w:szCs w:val="28"/>
-                <w:lang w:eastAsia="ru-RU"/>
-              </w:rPr>
-              <w:t>ее</w:t>
-            </w:r>
-            <w:r>
-              <w:rPr>
-                <w:rFonts w:ascii="Times New Roman" w:eastAsia="Times New Roman" w:hAnsi="Times New Roman" w:cs="Times New Roman"/>
-                <w:sz w:val="28"/>
-                <w:szCs w:val="28"/>
-                <w:lang w:eastAsia="ru-RU"/>
-              </w:rPr>
-              <w:t xml:space="preserve"> </w:t>
-            </w:r>
-            <w:r>
-              <w:rPr>
-                <w:rFonts w:ascii="Times New Roman" w:eastAsia="Times New Roman" w:hAnsi="Times New Roman" w:cs="Times New Roman"/>
-                <w:sz w:val="28"/>
-                <w:szCs w:val="28"/>
-                <w:lang w:eastAsia="ru-RU"/>
-              </w:rPr>
-              <w:t>время</w:t>
-            </w:r>
-            <w:r>
-              <w:rPr>
-                <w:rFonts w:ascii="Times New Roman" w:eastAsia="Times New Roman" w:hAnsi="Times New Roman" w:cs="Times New Roman"/>
-                <w:sz w:val="28"/>
-                <w:szCs w:val="28"/>
-                <w:lang w:eastAsia="ru-RU"/>
-              </w:rPr>
-              <w:t xml:space="preserve"> в формате </w:t>
+              <w:t xml:space="preserve"> текущее время в формате </w:t>
             </w:r>
             <w:r>
               <w:rPr>
@@ -16823,7 +16879,7 @@
           <w:szCs w:val="28"/>
         </w:rPr>
       </w:pPr>
-      <w:bookmarkStart w:id="44" w:name="_Toc469958231"/>
+      <w:bookmarkStart w:id="45" w:name="_Toc469958231"/>
     </w:p>
     <w:p>
       <w:pPr>
@@ -16842,18 +16898,28 @@
           <w:szCs w:val="28"/>
         </w:rPr>
       </w:pPr>
-      <w:bookmarkStart w:id="45" w:name="_Toc501592502"/>
+      <w:bookmarkStart w:id="46" w:name="_Toc501592502"/>
       <w:r>
         <w:rPr>
           <w:rFonts w:ascii="Times New Roman" w:hAnsi="Times New Roman" w:cs="Times New Roman"/>
           <w:b/>
           <w:sz w:val="28"/>
           <w:szCs w:val="28"/>
-        </w:rPr>
-        <w:t>Ввод и вывод данных</w:t>
-      </w:r>
-      <w:bookmarkEnd w:id="44"/>
+          <w:highlight w:val="yellow"/>
+        </w:rPr>
+        <w:t>Ввод</w:t>
+      </w:r>
+      <w:r>
+        <w:rPr>
+          <w:rFonts w:ascii="Times New Roman" w:hAnsi="Times New Roman" w:cs="Times New Roman"/>
+          <w:b/>
+          <w:sz w:val="28"/>
+          <w:szCs w:val="28"/>
+        </w:rPr>
+        <w:t xml:space="preserve"> и вывод данных</w:t>
+      </w:r>
       <w:bookmarkEnd w:id="45"/>
+      <w:bookmarkEnd w:id="46"/>
     </w:p>
     <w:p>
       <w:pPr>
@@ -16862,6 +16928,7 @@
         <w:jc w:val="both"/>
       </w:pPr>
       <w:r>
+        <w:lastRenderedPageBreak/>
         <w:t xml:space="preserve">Вывод данных осуществляется с помощью ключевого слова </w:t>
       </w:r>
       <w:r>
@@ -16982,8 +17049,8 @@
           <w:szCs w:val="28"/>
         </w:rPr>
       </w:pPr>
-      <w:bookmarkStart w:id="46" w:name="_Toc469958232"/>
-      <w:bookmarkStart w:id="47" w:name="_Toc501592503"/>
+      <w:bookmarkStart w:id="47" w:name="_Toc469958232"/>
+      <w:bookmarkStart w:id="48" w:name="_Toc501592503"/>
       <w:r>
         <w:rPr>
           <w:rFonts w:ascii="Times New Roman" w:hAnsi="Times New Roman" w:cs="Times New Roman"/>
@@ -16993,8 +17060,8 @@
         </w:rPr>
         <w:t>Точка входа</w:t>
       </w:r>
-      <w:bookmarkEnd w:id="46"/>
       <w:bookmarkEnd w:id="47"/>
+      <w:bookmarkEnd w:id="48"/>
     </w:p>
     <w:p>
       <w:pPr>
@@ -17047,8 +17114,8 @@
           <w:szCs w:val="28"/>
         </w:rPr>
       </w:pPr>
-      <w:bookmarkStart w:id="48" w:name="_Toc469958233"/>
-      <w:bookmarkStart w:id="49" w:name="_Toc501592504"/>
+      <w:bookmarkStart w:id="49" w:name="_Toc469958233"/>
+      <w:bookmarkStart w:id="50" w:name="_Toc501592504"/>
       <w:r>
         <w:rPr>
           <w:rFonts w:ascii="Times New Roman" w:hAnsi="Times New Roman" w:cs="Times New Roman"/>
@@ -17058,8 +17125,8 @@
         </w:rPr>
         <w:t>Препроцессор</w:t>
       </w:r>
-      <w:bookmarkEnd w:id="48"/>
       <w:bookmarkEnd w:id="49"/>
+      <w:bookmarkEnd w:id="50"/>
     </w:p>
     <w:p>
       <w:pPr>
@@ -17106,8 +17173,8 @@
           <w:szCs w:val="28"/>
         </w:rPr>
       </w:pPr>
-      <w:bookmarkStart w:id="50" w:name="_Toc469958234"/>
-      <w:bookmarkStart w:id="51" w:name="_Toc501592505"/>
+      <w:bookmarkStart w:id="51" w:name="_Toc469958234"/>
+      <w:bookmarkStart w:id="52" w:name="_Toc501592505"/>
       <w:r>
         <w:rPr>
           <w:rFonts w:ascii="Times New Roman" w:hAnsi="Times New Roman" w:cs="Times New Roman"/>
@@ -17117,8 +17184,8 @@
         </w:rPr>
         <w:t>Соглашения о вызовах</w:t>
       </w:r>
-      <w:bookmarkEnd w:id="50"/>
       <w:bookmarkEnd w:id="51"/>
+      <w:bookmarkEnd w:id="52"/>
       <w:r>
         <w:rPr>
           <w:rFonts w:ascii="Times New Roman" w:hAnsi="Times New Roman" w:cs="Times New Roman"/>
@@ -17156,8 +17223,8 @@
           <w:szCs w:val="28"/>
         </w:rPr>
       </w:pPr>
-      <w:bookmarkStart w:id="52" w:name="_Toc469958235"/>
-      <w:bookmarkStart w:id="53" w:name="_Toc501592506"/>
+      <w:bookmarkStart w:id="53" w:name="_Toc469958235"/>
+      <w:bookmarkStart w:id="54" w:name="_Toc501592506"/>
       <w:r>
         <w:rPr>
           <w:rFonts w:ascii="Times New Roman" w:hAnsi="Times New Roman" w:cs="Times New Roman"/>
@@ -17167,8 +17234,8 @@
         </w:rPr>
         <w:t>Объектный код</w:t>
       </w:r>
-      <w:bookmarkEnd w:id="52"/>
       <w:bookmarkEnd w:id="53"/>
+      <w:bookmarkEnd w:id="54"/>
       <w:r>
         <w:rPr>
           <w:rFonts w:ascii="Times New Roman" w:hAnsi="Times New Roman" w:cs="Times New Roman"/>
@@ -17209,8 +17276,8 @@
           <w:szCs w:val="28"/>
         </w:rPr>
       </w:pPr>
-      <w:bookmarkStart w:id="54" w:name="_Toc469958236"/>
-      <w:bookmarkStart w:id="55" w:name="_Toc501592507"/>
+      <w:bookmarkStart w:id="55" w:name="_Toc469958236"/>
+      <w:bookmarkStart w:id="56" w:name="_Toc501592507"/>
       <w:r>
         <w:rPr>
           <w:rFonts w:ascii="Times New Roman" w:hAnsi="Times New Roman" w:cs="Times New Roman"/>
@@ -17220,8 +17287,8 @@
         </w:rPr>
         <w:t>Классификация сообщений транслятора</w:t>
       </w:r>
-      <w:bookmarkEnd w:id="54"/>
       <w:bookmarkEnd w:id="55"/>
+      <w:bookmarkEnd w:id="56"/>
     </w:p>
     <w:p>
       <w:pPr>
@@ -17274,15 +17341,7 @@
           <w:szCs w:val="28"/>
         </w:rPr>
         <w:tab/>
-        <w:t>С</w:t>
-      </w:r>
-      <w:r>
-        <w:rPr>
-          <w:rFonts w:ascii="Times New Roman" w:hAnsi="Times New Roman" w:cs="Times New Roman"/>
-          <w:sz w:val="28"/>
-          <w:szCs w:val="28"/>
-        </w:rPr>
-        <w:t>ерии ошибок:</w:t>
+        <w:t>Серии ошибок:</w:t>
       </w:r>
     </w:p>
     <w:p>
@@ -17390,8 +17449,8 @@
           <w:szCs w:val="28"/>
         </w:rPr>
       </w:pPr>
-      <w:bookmarkStart w:id="56" w:name="_Toc469958237"/>
-      <w:bookmarkStart w:id="57" w:name="_Toc501592508"/>
+      <w:bookmarkStart w:id="57" w:name="_Toc469958237"/>
+      <w:bookmarkStart w:id="58" w:name="_Toc501592508"/>
       <w:r>
         <w:rPr>
           <w:rFonts w:ascii="Times New Roman" w:hAnsi="Times New Roman" w:cs="Times New Roman"/>
@@ -17401,8 +17460,8 @@
         </w:rPr>
         <w:t>Контрольный пример</w:t>
       </w:r>
-      <w:bookmarkEnd w:id="56"/>
       <w:bookmarkEnd w:id="57"/>
+      <w:bookmarkEnd w:id="58"/>
     </w:p>
     <w:p>
       <w:pPr>
@@ -17410,10 +17469,10 @@
         <w:spacing w:before="0"/>
         <w:jc w:val="both"/>
       </w:pPr>
-      <w:bookmarkStart w:id="58" w:name="_Toc469878035"/>
-      <w:bookmarkStart w:id="59" w:name="_Toc469880830"/>
-      <w:bookmarkStart w:id="60" w:name="_Toc469881137"/>
-      <w:bookmarkStart w:id="61" w:name="_Toc469958238"/>
+      <w:bookmarkStart w:id="59" w:name="_Toc469878035"/>
+      <w:bookmarkStart w:id="60" w:name="_Toc469880830"/>
+      <w:bookmarkStart w:id="61" w:name="_Toc469881137"/>
+      <w:bookmarkStart w:id="62" w:name="_Toc469958238"/>
       <w:r>
         <w:t xml:space="preserve">Контрольный пример, написанный на языке </w:t>
       </w:r>
@@ -17432,8 +17491,6 @@
       <w:r>
         <w:t>, представлен в приложении А.</w:t>
       </w:r>
-      <w:bookmarkStart w:id="62" w:name="_GoBack"/>
-      <w:bookmarkEnd w:id="58"/>
       <w:bookmarkEnd w:id="59"/>
       <w:bookmarkEnd w:id="60"/>
       <w:bookmarkEnd w:id="61"/>
@@ -17554,6 +17611,7 @@
           <w:sz w:val="28"/>
           <w:szCs w:val="28"/>
         </w:rPr>
+        <w:lastRenderedPageBreak/>
         <w:t xml:space="preserve">2.1 </w:t>
       </w:r>
       <w:r>
@@ -17653,7 +17711,6 @@
           <w:rFonts w:cs="Times New Roman"/>
           <w:color w:val="auto"/>
         </w:rPr>
-        <w:lastRenderedPageBreak/>
         <w:t>Глава 3. Разработка лексического анализатора</w:t>
       </w:r>
       <w:bookmarkEnd w:id="71"/>
@@ -17959,6 +18016,7 @@
           <w:rFonts w:cs="Times New Roman"/>
           <w:color w:val="auto"/>
         </w:rPr>
+        <w:lastRenderedPageBreak/>
         <w:t>Глава 4. Разработка синтаксического  анализатора</w:t>
       </w:r>
       <w:bookmarkEnd w:id="84"/>
@@ -18387,7 +18445,6 @@
           <w:sz w:val="28"/>
           <w:szCs w:val="28"/>
         </w:rPr>
-        <w:lastRenderedPageBreak/>
         <w:t>Контрольный пример</w:t>
       </w:r>
       <w:bookmarkStart w:id="116" w:name="_Toc469958267"/>
@@ -18547,6 +18604,7 @@
       </w:pPr>
       <w:bookmarkStart w:id="127" w:name="_Toc501592542"/>
       <w:r>
+        <w:lastRenderedPageBreak/>
         <w:t xml:space="preserve">Глава 7. </w:t>
       </w:r>
       <w:r>
@@ -18985,7 +19043,7 @@
           <w:rPr>
             <w:noProof/>
           </w:rPr>
-          <w:t>14</w:t>
+          <w:t>5</w:t>
         </w:r>
         <w:r>
           <w:fldChar w:fldCharType="end"/>
@@ -22335,7 +22393,7 @@
 </file>
 
 <file path=customXml/itemProps1.xml><?xml version="1.0" encoding="utf-8"?>
-<ds:datastoreItem xmlns:ds="http://schemas.openxmlformats.org/officeDocument/2006/customXml" ds:itemID="{3EE2D86D-31DD-4C7E-B184-A6BB2F58025B}">
+<ds:datastoreItem xmlns:ds="http://schemas.openxmlformats.org/officeDocument/2006/customXml" ds:itemID="{506A5A7E-A5F9-4F78-BF5D-71AD0E06C054}">
   <ds:schemaRefs>
     <ds:schemaRef ds:uri="http://schemas.openxmlformats.org/officeDocument/2006/bibliography"/>
   </ds:schemaRefs>

</xml_diff>